<commit_message>
First pass on all states
</commit_message>
<xml_diff>
--- a/docs/versions/On DRA's Use of Composite Elections,v1.docx
+++ b/docs/versions/On DRA's Use of Composite Elections,v1.docx
@@ -215,7 +215,13 @@
         <w:t>computing the metrics for</w:t>
       </w:r>
       <w:r>
-        <w:t xml:space="preserve"> individual elections and then </w:t>
+        <w:t xml:space="preserve"> </w:t>
+      </w:r>
+      <w:r>
+        <w:t xml:space="preserve">the </w:t>
+      </w:r>
+      <w:r>
+        <w:t xml:space="preserve">individual elections and then </w:t>
       </w:r>
       <w:r>
         <w:t>averaging</w:t>
@@ -239,31 +245,7 @@
     <w:p/>
     <w:p>
       <w:r>
-        <w:t>Dave’s Redistricting is also known as</w:t>
-      </w:r>
-      <w:r>
-        <w:t xml:space="preserve"> DRA 2020</w:t>
-      </w:r>
-      <w:r>
-        <w:t>,</w:t>
-      </w:r>
-      <w:r>
-        <w:t xml:space="preserve"> and hereafter </w:t>
-      </w:r>
-      <w:r>
-        <w:t xml:space="preserve">I refer to </w:t>
-      </w:r>
-      <w:r>
-        <w:t xml:space="preserve">simply </w:t>
-      </w:r>
-      <w:r>
-        <w:t xml:space="preserve">as </w:t>
-      </w:r>
-      <w:r>
-        <w:t>DRA</w:t>
-      </w:r>
-      <w:r>
-        <w:t>.</w:t>
+        <w:t>Dave’s Redistricting is also known as DRA 2020, and hereafter I refer to simply as DRA.</w:t>
       </w:r>
     </w:p>
     <w:p/>
@@ -509,10 +491,7 @@
         <w:t xml:space="preserve"> we chose the latter approach. </w:t>
       </w:r>
       <w:r>
-        <w:t xml:space="preserve">Our </w:t>
-      </w:r>
-      <w:r>
-        <w:t>election composite</w:t>
+        <w:t>Our election composite</w:t>
       </w:r>
       <w:r>
         <w:t xml:space="preserve"> average</w:t>
@@ -813,7 +792,14 @@
           <w:i/>
           <w:iCs/>
         </w:rPr>
-        <w:t>Election Law Journal: Rules, Politics, and Policy</w:t>
+        <w:t>Electi</w:t>
+      </w:r>
+      <w:r>
+        <w:rPr>
+          <w:i/>
+          <w:iCs/>
+        </w:rPr>
+        <w:t>on Law Journal: Rules, Politics, and Policy</w:t>
       </w:r>
       <w:r>
         <w:t>. Available at &lt;</w:t>
@@ -840,7 +826,10 @@
     <w:p/>
     <w:p>
       <w:r>
-        <w:t>Nagle, John F. 2019b. “</w:t>
+        <w:t xml:space="preserve">Nagle, John </w:t>
+      </w:r>
+      <w:r>
+        <w:t>F. 2019b. “</w:t>
       </w:r>
       <w:r>
         <w:t>Method Used for Measuring Redistricting Bias &amp; Responsiveness</w:t>
@@ -876,7 +865,10 @@
         <w:t>John F. and Alec Ramsay</w:t>
       </w:r>
       <w:r>
-        <w:t>. 2021.“</w:t>
+        <w:t>. 20</w:t>
+      </w:r>
+      <w:r>
+        <w:t>21.“</w:t>
       </w:r>
       <w:r>
         <w:t>On Measuring Two-Party Partisan Bias in Unbalanced States,</w:t>
@@ -1024,6 +1016,11 @@
         <w:docPartUnique/>
       </w:docPartObj>
     </w:sdtPr>
+    <w:sdtEndPr>
+      <w:rPr>
+        <w:rStyle w:val="PageNumber"/>
+      </w:rPr>
+    </w:sdtEndPr>
     <w:sdtContent>
       <w:p>
         <w:pPr>
@@ -1082,6 +1079,11 @@
         <w:docPartUnique/>
       </w:docPartObj>
     </w:sdtPr>
+    <w:sdtEndPr>
+      <w:rPr>
+        <w:rStyle w:val="PageNumber"/>
+      </w:rPr>
+    </w:sdtEndPr>
     <w:sdtContent>
       <w:p>
         <w:pPr>

</xml_diff>